<commit_message>
Split Real Name into First Name and Last Name.
</commit_message>
<xml_diff>
--- a/Database Outline.docx
+++ b/Database Outline.docx
@@ -167,6 +167,9 @@
       <w:r>
         <w:t>High Scores</w:t>
       </w:r>
+      <w:r>
+        <w:t xml:space="preserve"> (1 – 5)</w:t>
+      </w:r>
     </w:p>
     <w:p>
       <w:pPr>
@@ -429,75 +432,75 @@
       <w:proofErr w:type="gramEnd"/>
       <w:r>
         <w:t>:</w:t>
-      </w:r>
-    </w:p>
-    <w:p>
-      <w:pPr>
-        <w:pStyle w:val="ListParagraph"/>
-        <w:numPr>
-          <w:ilvl w:val="0"/>
-          <w:numId w:val="3"/>
-        </w:numPr>
-        <w:spacing w:line="240" w:lineRule="auto"/>
-      </w:pPr>
-      <w:r>
-        <w:t>Username</w:t>
-      </w:r>
-    </w:p>
-    <w:p>
-      <w:pPr>
-        <w:pStyle w:val="ListParagraph"/>
-        <w:numPr>
-          <w:ilvl w:val="0"/>
-          <w:numId w:val="3"/>
-        </w:numPr>
-        <w:spacing w:line="240" w:lineRule="auto"/>
-      </w:pPr>
-      <w:r>
-        <w:t>Charity Name</w:t>
-      </w:r>
-    </w:p>
-    <w:p>
-      <w:pPr>
-        <w:spacing w:line="240" w:lineRule="auto"/>
-        <w:contextualSpacing/>
-      </w:pPr>
-      <w:proofErr w:type="gramStart"/>
-      <w:r>
-        <w:t>users-games</w:t>
-      </w:r>
-      <w:proofErr w:type="gramEnd"/>
-      <w:r>
-        <w:t>:</w:t>
-      </w:r>
-    </w:p>
-    <w:p>
-      <w:pPr>
-        <w:pStyle w:val="ListParagraph"/>
-        <w:numPr>
-          <w:ilvl w:val="0"/>
-          <w:numId w:val="3"/>
-        </w:numPr>
-        <w:spacing w:line="240" w:lineRule="auto"/>
-      </w:pPr>
-      <w:r>
-        <w:t>Username</w:t>
-      </w:r>
-    </w:p>
-    <w:p>
-      <w:pPr>
-        <w:pStyle w:val="ListParagraph"/>
-        <w:numPr>
-          <w:ilvl w:val="0"/>
-          <w:numId w:val="3"/>
-        </w:numPr>
-        <w:spacing w:line="240" w:lineRule="auto"/>
-      </w:pPr>
-      <w:r>
-        <w:t>Game Name</w:t>
       </w:r>
       <w:bookmarkStart w:id="0" w:name="_GoBack"/>
       <w:bookmarkEnd w:id="0"/>
+    </w:p>
+    <w:p>
+      <w:pPr>
+        <w:pStyle w:val="ListParagraph"/>
+        <w:numPr>
+          <w:ilvl w:val="0"/>
+          <w:numId w:val="3"/>
+        </w:numPr>
+        <w:spacing w:line="240" w:lineRule="auto"/>
+      </w:pPr>
+      <w:r>
+        <w:t>Username</w:t>
+      </w:r>
+    </w:p>
+    <w:p>
+      <w:pPr>
+        <w:pStyle w:val="ListParagraph"/>
+        <w:numPr>
+          <w:ilvl w:val="0"/>
+          <w:numId w:val="3"/>
+        </w:numPr>
+        <w:spacing w:line="240" w:lineRule="auto"/>
+      </w:pPr>
+      <w:r>
+        <w:t>Charity Name</w:t>
+      </w:r>
+    </w:p>
+    <w:p>
+      <w:pPr>
+        <w:spacing w:line="240" w:lineRule="auto"/>
+        <w:contextualSpacing/>
+      </w:pPr>
+      <w:proofErr w:type="gramStart"/>
+      <w:r>
+        <w:t>users-games</w:t>
+      </w:r>
+      <w:proofErr w:type="gramEnd"/>
+      <w:r>
+        <w:t>:</w:t>
+      </w:r>
+    </w:p>
+    <w:p>
+      <w:pPr>
+        <w:pStyle w:val="ListParagraph"/>
+        <w:numPr>
+          <w:ilvl w:val="0"/>
+          <w:numId w:val="3"/>
+        </w:numPr>
+        <w:spacing w:line="240" w:lineRule="auto"/>
+      </w:pPr>
+      <w:r>
+        <w:t>Username</w:t>
+      </w:r>
+    </w:p>
+    <w:p>
+      <w:pPr>
+        <w:pStyle w:val="ListParagraph"/>
+        <w:numPr>
+          <w:ilvl w:val="0"/>
+          <w:numId w:val="3"/>
+        </w:numPr>
+        <w:spacing w:line="240" w:lineRule="auto"/>
+      </w:pPr>
+      <w:r>
+        <w:t>Game Name</w:t>
+      </w:r>
     </w:p>
     <w:sectPr>
       <w:pgSz w:w="12240" w:h="15840"/>

</xml_diff>